<commit_message>
commiting spring security assignment 2
</commit_message>
<xml_diff>
--- a/08. Spring Security/Spring Security Assignment 2/Spring Security Assignment 2.docx
+++ b/08. Spring Security/Spring Security Assignment 2/Spring Security Assignment 2.docx
@@ -1,69 +1,153 @@
 
 <file path=word/document.xml><?xml version="1.0" encoding="utf-8"?>
-<w:document xmlns:ve="http://schemas.openxmlformats.org/markup-compatibility/2006" xmlns:o="urn:schemas-microsoft-com:office:office" xmlns:r="http://schemas.openxmlformats.org/officeDocument/2006/relationships" xmlns:m="http://schemas.openxmlformats.org/officeDocument/2006/math" xmlns:v="urn:schemas-microsoft-com:vml" xmlns:wp="http://schemas.openxmlformats.org/drawingml/2006/wordprocessingDrawing" xmlns:w10="urn:schemas-microsoft-com:office:word" xmlns:w="http://schemas.openxmlformats.org/wordprocessingml/2006/main" xmlns:wne="http://schemas.microsoft.com/office/word/2006/wordml" xmlns:a="http://schemas.openxmlformats.org/drawingml/2006/main" xmlns:pic="http://schemas.openxmlformats.org/drawingml/2006/picture" xml:space="preserve">
+<w:document xmlns:wpc="http://schemas.microsoft.com/office/word/2010/wordprocessingCanvas" xmlns:cx="http://schemas.microsoft.com/office/drawing/2014/chartex" xmlns:cx1="http://schemas.microsoft.com/office/drawing/2015/9/8/chartex" xmlns:cx2="http://schemas.microsoft.com/office/drawing/2015/10/21/chartex" xmlns:cx3="http://schemas.microsoft.com/office/drawing/2016/5/9/chartex" xmlns:cx4="http://schemas.microsoft.com/office/drawing/2016/5/10/chartex" xmlns:cx5="http://schemas.microsoft.com/office/drawing/2016/5/11/chartex" xmlns:cx6="http://schemas.microsoft.com/office/drawing/2016/5/12/chartex" xmlns:cx7="http://schemas.microsoft.com/office/drawing/2016/5/13/chartex" xmlns:cx8="http://schemas.microsoft.com/office/drawing/2016/5/14/chartex" xmlns:mc="http://schemas.openxmlformats.org/markup-compatibility/2006" xmlns:aink="http://schemas.microsoft.com/office/drawing/2016/ink" xmlns:am3d="http://schemas.microsoft.com/office/drawing/2017/model3d" xmlns:o="urn:schemas-microsoft-com:office:office" xmlns:r="http://schemas.openxmlformats.org/officeDocument/2006/relationships" xmlns:m="http://schemas.openxmlformats.org/officeDocument/2006/math" xmlns:v="urn:schemas-microsoft-com:vml" xmlns:wp14="http://schemas.microsoft.com/office/word/2010/wordprocessingDrawing" xmlns:wp="http://schemas.openxmlformats.org/drawingml/2006/wordprocessingDrawing" xmlns:w10="urn:schemas-microsoft-com:office:word" xmlns:w="http://schemas.openxmlformats.org/wordprocessingml/2006/main" xmlns:w14="http://schemas.microsoft.com/office/word/2010/wordml" xmlns:w15="http://schemas.microsoft.com/office/word/2012/wordml" xmlns:w16cex="http://schemas.microsoft.com/office/word/2018/wordml/cex" xmlns:w16cid="http://schemas.microsoft.com/office/word/2016/wordml/cid" xmlns:w16="http://schemas.microsoft.com/office/word/2018/wordml" xmlns:w16sdtdh="http://schemas.microsoft.com/office/word/2020/wordml/sdtdatahash" xmlns:w16se="http://schemas.microsoft.com/office/word/2015/wordml/symex" xmlns:wpg="http://schemas.microsoft.com/office/word/2010/wordprocessingGroup" xmlns:wpi="http://schemas.microsoft.com/office/word/2010/wordprocessingInk" xmlns:wne="http://schemas.microsoft.com/office/word/2006/wordml" xmlns:wps="http://schemas.microsoft.com/office/word/2010/wordprocessingShape" mc:Ignorable="w14 w15 w16se w16cid w16 w16cex w16sdtdh wp14">
   <w:body>
     <w:p>
       <w:pPr>
         <w:pStyle w:val="Title"/>
-      </w:pPr>
-      <w:r>
-        <w:rPr/>
-        <w:pict>
-          <v:line style="position:absolute;mso-position-horizontal-relative:page;mso-position-vertical-relative:page;z-index:-15747584" from="57pt,126.579999pt" to="574.8pt,124.779999pt" stroked="true" strokeweight=".5pt" strokecolor="#4471c4">
-            <v:stroke dashstyle="solid"/>
-            <w10:wrap type="none"/>
+        <w:rPr>
+          <w:rFonts w:asciiTheme="majorHAnsi" w:hAnsiTheme="majorHAnsi"/>
+          <w:b/>
+          <w:bCs/>
+          <w:spacing w:val="-9"/>
+          <w:sz w:val="48"/>
+          <w:szCs w:val="48"/>
+        </w:rPr>
+      </w:pPr>
+      <w:r>
+        <w:rPr>
+          <w:rFonts w:asciiTheme="majorHAnsi" w:hAnsiTheme="majorHAnsi"/>
+          <w:b/>
+          <w:bCs/>
+          <w:sz w:val="48"/>
+          <w:szCs w:val="48"/>
+        </w:rPr>
+        <w:pict w14:anchorId="26AFBAF9">
+          <v:line id="_x0000_s1026" style="position:absolute;left:0;text-align:left;z-index:-251658752;mso-position-horizontal-relative:page;mso-position-vertical-relative:page" from="57pt,126.6pt" to="574.8pt,124.8pt" strokecolor="#4471c4" strokeweight=".5pt">
+            <w10:wrap anchorx="page" anchory="page"/>
           </v:line>
         </w:pict>
       </w:r>
       <w:r>
         <w:rPr>
+          <w:rFonts w:asciiTheme="majorHAnsi" w:hAnsiTheme="majorHAnsi"/>
+          <w:b/>
+          <w:bCs/>
           <w:spacing w:val="-10"/>
+          <w:sz w:val="48"/>
+          <w:szCs w:val="48"/>
         </w:rPr>
         <w:t>Assignment</w:t>
       </w:r>
       <w:r>
         <w:rPr>
+          <w:rFonts w:asciiTheme="majorHAnsi" w:hAnsiTheme="majorHAnsi"/>
+          <w:b/>
+          <w:bCs/>
           <w:spacing w:val="-17"/>
-        </w:rPr>
-        <w:t> </w:t>
-      </w:r>
-      <w:r>
-        <w:rPr>
+          <w:sz w:val="48"/>
+          <w:szCs w:val="48"/>
+        </w:rPr>
+        <w:t xml:space="preserve"> </w:t>
+      </w:r>
+      <w:r>
+        <w:rPr>
+          <w:rFonts w:asciiTheme="majorHAnsi" w:hAnsiTheme="majorHAnsi"/>
+          <w:b/>
+          <w:bCs/>
           <w:spacing w:val="-9"/>
+          <w:sz w:val="48"/>
+          <w:szCs w:val="48"/>
         </w:rPr>
         <w:t>on</w:t>
       </w:r>
       <w:r>
         <w:rPr>
+          <w:rFonts w:asciiTheme="majorHAnsi" w:hAnsiTheme="majorHAnsi"/>
+          <w:b/>
+          <w:bCs/>
           <w:spacing w:val="-21"/>
-        </w:rPr>
-        <w:t> </w:t>
-      </w:r>
-      <w:r>
-        <w:rPr>
+          <w:sz w:val="48"/>
+          <w:szCs w:val="48"/>
+        </w:rPr>
+        <w:t xml:space="preserve"> </w:t>
+      </w:r>
+      <w:r>
+        <w:rPr>
+          <w:rFonts w:asciiTheme="majorHAnsi" w:hAnsiTheme="majorHAnsi"/>
+          <w:b/>
+          <w:bCs/>
           <w:spacing w:val="-9"/>
+          <w:sz w:val="48"/>
+          <w:szCs w:val="48"/>
         </w:rPr>
         <w:t>Spring</w:t>
       </w:r>
       <w:r>
         <w:rPr>
+          <w:rFonts w:asciiTheme="majorHAnsi" w:hAnsiTheme="majorHAnsi"/>
+          <w:b/>
+          <w:bCs/>
           <w:spacing w:val="-19"/>
-        </w:rPr>
-        <w:t> </w:t>
-      </w:r>
-      <w:r>
-        <w:rPr>
+          <w:sz w:val="48"/>
+          <w:szCs w:val="48"/>
+        </w:rPr>
+        <w:t xml:space="preserve"> </w:t>
+      </w:r>
+      <w:r>
+        <w:rPr>
+          <w:rFonts w:asciiTheme="majorHAnsi" w:hAnsiTheme="majorHAnsi"/>
+          <w:b/>
+          <w:bCs/>
           <w:spacing w:val="-9"/>
+          <w:sz w:val="48"/>
+          <w:szCs w:val="48"/>
         </w:rPr>
         <w:t>Security</w:t>
       </w:r>
     </w:p>
     <w:p>
       <w:pPr>
+        <w:pStyle w:val="Title"/>
+        <w:rPr>
+          <w:rFonts w:asciiTheme="majorHAnsi" w:hAnsiTheme="majorHAnsi"/>
+          <w:b/>
+          <w:bCs/>
+          <w:spacing w:val="-9"/>
+          <w:sz w:val="48"/>
+          <w:szCs w:val="48"/>
+        </w:rPr>
+      </w:pPr>
+    </w:p>
+    <w:p>
+      <w:pPr>
+        <w:pStyle w:val="Title"/>
+        <w:rPr>
+          <w:rFonts w:asciiTheme="majorHAnsi" w:hAnsiTheme="majorHAnsi"/>
+          <w:b/>
+          <w:bCs/>
+          <w:sz w:val="36"/>
+          <w:szCs w:val="36"/>
+        </w:rPr>
+      </w:pPr>
+      <w:r>
+        <w:rPr>
+          <w:rFonts w:asciiTheme="majorHAnsi" w:hAnsiTheme="majorHAnsi"/>
+          <w:b/>
+          <w:bCs/>
+          <w:spacing w:val="-9"/>
+          <w:sz w:val="36"/>
+          <w:szCs w:val="36"/>
+        </w:rPr>
+        <w:t>Submitted by – Sanket Bolamwar</w:t>
+      </w:r>
+    </w:p>
+    <w:p>
+      <w:pPr>
         <w:pStyle w:val="BodyText"/>
         <w:ind w:left="0"/>
         <w:rPr>
-          <w:rFonts w:ascii="Calibri Light"/>
+          <w:rFonts w:asciiTheme="minorHAnsi" w:hAnsiTheme="minorHAnsi" w:cstheme="minorHAnsi"/>
           <w:sz w:val="56"/>
         </w:rPr>
       </w:pPr>
@@ -76,111 +160,108 @@
           <w:numId w:val="1"/>
         </w:numPr>
         <w:tabs>
-          <w:tab w:pos="461" w:val="left" w:leader="none"/>
+          <w:tab w:val="left" w:pos="461"/>
         </w:tabs>
-        <w:spacing w:line="256" w:lineRule="auto" w:before="0" w:after="0"/>
-        <w:ind w:left="460" w:right="428" w:hanging="360"/>
-        <w:jc w:val="left"/>
-        <w:rPr>
-          <w:sz w:val="22"/>
-        </w:rPr>
-      </w:pPr>
-      <w:r>
-        <w:rPr>
-          <w:sz w:val="22"/>
-        </w:rPr>
+        <w:spacing w:line="256" w:lineRule="auto"/>
+        <w:ind w:right="428"/>
+      </w:pPr>
+      <w:r>
         <w:t>Create Role based login application using Spring security where based on the Role redirect to</w:t>
       </w:r>
       <w:r>
         <w:rPr>
           <w:spacing w:val="-47"/>
-          <w:sz w:val="22"/>
-        </w:rPr>
-        <w:t> </w:t>
-      </w:r>
-      <w:r>
-        <w:rPr>
-          <w:sz w:val="22"/>
-        </w:rPr>
+        </w:rPr>
+        <w:t xml:space="preserve"> </w:t>
+      </w:r>
+      <w:r>
         <w:t>difference</w:t>
       </w:r>
       <w:r>
         <w:rPr>
           <w:spacing w:val="-1"/>
-          <w:sz w:val="22"/>
-        </w:rPr>
-        <w:t> </w:t>
-      </w:r>
-      <w:r>
-        <w:rPr>
-          <w:sz w:val="22"/>
-        </w:rPr>
+        </w:rPr>
+        <w:t xml:space="preserve"> </w:t>
+      </w:r>
+      <w:r>
         <w:t>URLs</w:t>
       </w:r>
       <w:r>
         <w:rPr>
           <w:spacing w:val="-3"/>
-          <w:sz w:val="22"/>
-        </w:rPr>
-        <w:t> </w:t>
-      </w:r>
-      <w:r>
-        <w:rPr>
-          <w:sz w:val="22"/>
-        </w:rPr>
+        </w:rPr>
+        <w:t xml:space="preserve"> </w:t>
+      </w:r>
+      <w:r>
         <w:t>upon</w:t>
       </w:r>
       <w:r>
         <w:rPr>
           <w:spacing w:val="-1"/>
-          <w:sz w:val="22"/>
-        </w:rPr>
-        <w:t> </w:t>
-      </w:r>
-      <w:r>
-        <w:rPr>
-          <w:sz w:val="22"/>
-        </w:rPr>
+        </w:rPr>
+        <w:t xml:space="preserve"> </w:t>
+      </w:r>
+      <w:r>
         <w:t>login</w:t>
       </w:r>
       <w:r>
         <w:rPr>
           <w:spacing w:val="-3"/>
-          <w:sz w:val="22"/>
-        </w:rPr>
-        <w:t> </w:t>
-      </w:r>
-      <w:r>
-        <w:rPr>
-          <w:sz w:val="22"/>
-        </w:rPr>
+        </w:rPr>
+        <w:t xml:space="preserve"> </w:t>
+      </w:r>
+      <w:r>
         <w:t>to</w:t>
       </w:r>
       <w:r>
         <w:rPr>
           <w:spacing w:val="-1"/>
-          <w:sz w:val="22"/>
-        </w:rPr>
-        <w:t> </w:t>
-      </w:r>
-      <w:r>
-        <w:rPr>
-          <w:sz w:val="22"/>
-        </w:rPr>
+        </w:rPr>
+        <w:t xml:space="preserve"> </w:t>
+      </w:r>
+      <w:r>
         <w:t>their assigned</w:t>
       </w:r>
       <w:r>
         <w:rPr>
           <w:spacing w:val="-3"/>
-          <w:sz w:val="22"/>
-        </w:rPr>
-        <w:t> </w:t>
-      </w:r>
-      <w:r>
-        <w:rPr>
-          <w:sz w:val="22"/>
-        </w:rPr>
+        </w:rPr>
+        <w:t xml:space="preserve"> </w:t>
+      </w:r>
+      <w:r>
         <w:t>Role.</w:t>
+      </w:r>
+    </w:p>
+    <w:p>
+      <w:pPr>
+        <w:pStyle w:val="BodyText"/>
+        <w:spacing w:before="1"/>
+        <w:ind w:left="0"/>
+        <w:rPr>
+          <w:sz w:val="24"/>
+        </w:rPr>
+      </w:pPr>
+    </w:p>
+    <w:p>
+      <w:pPr>
+        <w:pStyle w:val="BodyText"/>
+        <w:spacing w:before="1"/>
+        <w:ind w:left="0"/>
+        <w:rPr>
+          <w:b/>
+          <w:bCs/>
+          <w:sz w:val="32"/>
+          <w:szCs w:val="28"/>
+        </w:rPr>
+      </w:pPr>
+      <w:r>
+        <w:rPr>
+          <w:b/>
+          <w:bCs/>
+          <w:sz w:val="32"/>
+          <w:szCs w:val="28"/>
+        </w:rPr>
+        <w:t>Refere Spring.Security.Assignment2Q1 file</w:t>
       </w:r>
     </w:p>
     <w:p>
@@ -201,305 +282,210 @@
           <w:numId w:val="1"/>
         </w:numPr>
         <w:tabs>
-          <w:tab w:pos="461" w:val="left" w:leader="none"/>
+          <w:tab w:val="left" w:pos="461"/>
         </w:tabs>
-        <w:spacing w:line="259" w:lineRule="auto" w:before="0" w:after="0"/>
-        <w:ind w:left="460" w:right="187" w:hanging="360"/>
-        <w:jc w:val="left"/>
-        <w:rPr>
-          <w:sz w:val="22"/>
-        </w:rPr>
-      </w:pPr>
-      <w:r>
-        <w:rPr>
-          <w:sz w:val="22"/>
-        </w:rPr>
+        <w:spacing w:line="259" w:lineRule="auto"/>
+        <w:ind w:right="187"/>
+      </w:pPr>
+      <w:r>
         <w:t>Any application, which takes Security seriously, should NEVER store passwords in plain text</w:t>
       </w:r>
       <w:r>
         <w:rPr>
           <w:spacing w:val="1"/>
-          <w:sz w:val="22"/>
-        </w:rPr>
-        <w:t> </w:t>
-      </w:r>
-      <w:r>
-        <w:rPr>
-          <w:sz w:val="22"/>
-        </w:rPr>
+        </w:rPr>
+        <w:t xml:space="preserve"> </w:t>
+      </w:r>
+      <w:r>
         <w:t>format.</w:t>
       </w:r>
       <w:r>
         <w:rPr>
           <w:spacing w:val="-3"/>
-          <w:sz w:val="22"/>
-        </w:rPr>
-        <w:t> </w:t>
-      </w:r>
-      <w:r>
-        <w:rPr>
-          <w:sz w:val="22"/>
-        </w:rPr>
+        </w:rPr>
+        <w:t xml:space="preserve"> </w:t>
+      </w:r>
+      <w:r>
         <w:t>Passwords</w:t>
       </w:r>
       <w:r>
         <w:rPr>
           <w:spacing w:val="-3"/>
-          <w:sz w:val="22"/>
-        </w:rPr>
-        <w:t> </w:t>
-      </w:r>
-      <w:r>
-        <w:rPr>
-          <w:sz w:val="22"/>
-        </w:rPr>
+        </w:rPr>
+        <w:t xml:space="preserve"> </w:t>
+      </w:r>
+      <w:r>
         <w:t>should</w:t>
       </w:r>
       <w:r>
         <w:rPr>
           <w:spacing w:val="-5"/>
-          <w:sz w:val="22"/>
-        </w:rPr>
-        <w:t> </w:t>
-      </w:r>
-      <w:r>
-        <w:rPr>
-          <w:sz w:val="22"/>
-        </w:rPr>
+        </w:rPr>
+        <w:t xml:space="preserve"> </w:t>
+      </w:r>
+      <w:r>
         <w:t>always</w:t>
       </w:r>
       <w:r>
         <w:rPr>
           <w:spacing w:val="-2"/>
-          <w:sz w:val="22"/>
-        </w:rPr>
-        <w:t> </w:t>
-      </w:r>
-      <w:r>
-        <w:rPr>
-          <w:sz w:val="22"/>
-        </w:rPr>
+        </w:rPr>
+        <w:t xml:space="preserve"> </w:t>
+      </w:r>
+      <w:r>
         <w:t>be</w:t>
       </w:r>
       <w:r>
         <w:rPr>
           <w:spacing w:val="-1"/>
-          <w:sz w:val="22"/>
-        </w:rPr>
-        <w:t> </w:t>
-      </w:r>
-      <w:r>
-        <w:rPr>
-          <w:sz w:val="22"/>
-        </w:rPr>
+        </w:rPr>
+        <w:t xml:space="preserve"> </w:t>
+      </w:r>
+      <w:r>
         <w:t>encoded</w:t>
       </w:r>
       <w:r>
         <w:rPr>
           <w:spacing w:val="-1"/>
-          <w:sz w:val="22"/>
-        </w:rPr>
-        <w:t> </w:t>
-      </w:r>
-      <w:r>
-        <w:rPr>
-          <w:sz w:val="22"/>
-        </w:rPr>
+        </w:rPr>
+        <w:t xml:space="preserve"> </w:t>
+      </w:r>
+      <w:r>
         <w:t>using</w:t>
       </w:r>
       <w:r>
         <w:rPr>
           <w:spacing w:val="-2"/>
-          <w:sz w:val="22"/>
-        </w:rPr>
-        <w:t> </w:t>
-      </w:r>
-      <w:r>
-        <w:rPr>
-          <w:sz w:val="22"/>
-        </w:rPr>
+        </w:rPr>
+        <w:t xml:space="preserve"> </w:t>
+      </w:r>
+      <w:r>
         <w:t>a</w:t>
       </w:r>
       <w:r>
         <w:rPr>
           <w:spacing w:val="-4"/>
-          <w:sz w:val="22"/>
-        </w:rPr>
-        <w:t> </w:t>
-      </w:r>
-      <w:r>
-        <w:rPr>
-          <w:sz w:val="22"/>
-        </w:rPr>
+        </w:rPr>
+        <w:t xml:space="preserve"> </w:t>
+      </w:r>
+      <w:r>
         <w:t>secure</w:t>
       </w:r>
       <w:r>
         <w:rPr>
           <w:spacing w:val="-1"/>
-          <w:sz w:val="22"/>
-        </w:rPr>
-        <w:t> </w:t>
-      </w:r>
-      <w:r>
-        <w:rPr>
-          <w:sz w:val="22"/>
-        </w:rPr>
+        </w:rPr>
+        <w:t xml:space="preserve"> </w:t>
+      </w:r>
+      <w:r>
         <w:t>hashing</w:t>
       </w:r>
       <w:r>
         <w:rPr>
           <w:spacing w:val="-2"/>
-          <w:sz w:val="22"/>
-        </w:rPr>
-        <w:t> </w:t>
-      </w:r>
-      <w:r>
-        <w:rPr>
-          <w:sz w:val="22"/>
-        </w:rPr>
+        </w:rPr>
+        <w:t xml:space="preserve"> </w:t>
+      </w:r>
+      <w:r>
         <w:t>algorithm.</w:t>
       </w:r>
       <w:r>
         <w:rPr>
           <w:spacing w:val="-4"/>
-          <w:sz w:val="22"/>
-        </w:rPr>
-        <w:t> </w:t>
-      </w:r>
-      <w:r>
-        <w:rPr>
-          <w:sz w:val="22"/>
-        </w:rPr>
+        </w:rPr>
+        <w:t xml:space="preserve"> </w:t>
+      </w:r>
+      <w:r>
         <w:t>There are</w:t>
       </w:r>
       <w:r>
         <w:rPr>
           <w:spacing w:val="-3"/>
-          <w:sz w:val="22"/>
-        </w:rPr>
-        <w:t> </w:t>
-      </w:r>
-      <w:r>
-        <w:rPr>
-          <w:sz w:val="22"/>
-        </w:rPr>
+        </w:rPr>
+        <w:t xml:space="preserve"> </w:t>
+      </w:r>
+      <w:r>
         <w:t>many</w:t>
       </w:r>
       <w:r>
         <w:rPr>
           <w:spacing w:val="-47"/>
-          <w:sz w:val="22"/>
-        </w:rPr>
-        <w:t> </w:t>
-      </w:r>
-      <w:r>
-        <w:rPr>
-          <w:sz w:val="22"/>
-        </w:rPr>
+        </w:rPr>
+        <w:t xml:space="preserve"> </w:t>
+      </w:r>
+      <w:r>
         <w:t>standard algorithms like SHA or MD5 which combined with a proper SALT can be a good choice</w:t>
       </w:r>
       <w:r>
         <w:rPr>
           <w:spacing w:val="1"/>
-          <w:sz w:val="22"/>
-        </w:rPr>
-        <w:t> </w:t>
-      </w:r>
-      <w:r>
-        <w:rPr>
-          <w:sz w:val="22"/>
-        </w:rPr>
+        </w:rPr>
+        <w:t xml:space="preserve"> </w:t>
+      </w:r>
+      <w:r>
         <w:t>for</w:t>
       </w:r>
       <w:r>
         <w:rPr>
           <w:spacing w:val="-1"/>
-          <w:sz w:val="22"/>
-        </w:rPr>
-        <w:t> </w:t>
-      </w:r>
-      <w:r>
-        <w:rPr>
-          <w:sz w:val="22"/>
-        </w:rPr>
+        </w:rPr>
+        <w:t xml:space="preserve"> </w:t>
+      </w:r>
+      <w:r>
         <w:t>password</w:t>
       </w:r>
       <w:r>
         <w:rPr>
           <w:spacing w:val="-4"/>
-          <w:sz w:val="22"/>
-        </w:rPr>
-        <w:t> </w:t>
-      </w:r>
-      <w:r>
-        <w:rPr>
-          <w:sz w:val="22"/>
-        </w:rPr>
+        </w:rPr>
+        <w:t xml:space="preserve"> </w:t>
+      </w:r>
+      <w:r>
         <w:t>encoding. Create Sample</w:t>
       </w:r>
       <w:r>
         <w:rPr>
           <w:spacing w:val="-1"/>
-          <w:sz w:val="22"/>
-        </w:rPr>
-        <w:t> </w:t>
-      </w:r>
-      <w:r>
-        <w:rPr>
-          <w:sz w:val="22"/>
-        </w:rPr>
+        </w:rPr>
+        <w:t xml:space="preserve"> </w:t>
+      </w:r>
+      <w:r>
         <w:t>login</w:t>
       </w:r>
       <w:r>
         <w:rPr>
           <w:spacing w:val="-1"/>
-          <w:sz w:val="22"/>
-        </w:rPr>
-        <w:t> </w:t>
-      </w:r>
-      <w:r>
-        <w:rPr>
-          <w:sz w:val="22"/>
-        </w:rPr>
+        </w:rPr>
+        <w:t xml:space="preserve"> </w:t>
+      </w:r>
+      <w:r>
         <w:t>Spring</w:t>
       </w:r>
       <w:r>
         <w:rPr>
           <w:spacing w:val="-2"/>
-          <w:sz w:val="22"/>
-        </w:rPr>
-        <w:t> </w:t>
-      </w:r>
-      <w:r>
-        <w:rPr>
-          <w:sz w:val="22"/>
-        </w:rPr>
+        </w:rPr>
+        <w:t xml:space="preserve"> </w:t>
+      </w:r>
+      <w:r>
         <w:t>Security application</w:t>
       </w:r>
       <w:r>
         <w:rPr>
           <w:spacing w:val="-1"/>
-          <w:sz w:val="22"/>
-        </w:rPr>
-        <w:t> </w:t>
-      </w:r>
-      <w:r>
-        <w:rPr>
-          <w:sz w:val="22"/>
-        </w:rPr>
+        </w:rPr>
+        <w:t xml:space="preserve"> </w:t>
+      </w:r>
+      <w:r>
         <w:t>which</w:t>
       </w:r>
       <w:r>
         <w:rPr>
           <w:spacing w:val="-4"/>
-          <w:sz w:val="22"/>
-        </w:rPr>
-        <w:t> </w:t>
-      </w:r>
-      <w:r>
-        <w:rPr>
-          <w:sz w:val="22"/>
-        </w:rPr>
+        </w:rPr>
+        <w:t xml:space="preserve"> </w:t>
+      </w:r>
+      <w:r>
         <w:t>provides</w:t>
       </w:r>
     </w:p>
@@ -509,87 +495,78 @@
         <w:spacing w:line="268" w:lineRule="exact"/>
       </w:pPr>
       <w:r>
-        <w:rPr/>
         <w:t>BCryptPasswordEncoder,</w:t>
       </w:r>
       <w:r>
         <w:rPr>
           <w:spacing w:val="-4"/>
         </w:rPr>
-        <w:t> </w:t>
-      </w:r>
-      <w:r>
-        <w:rPr/>
+        <w:t xml:space="preserve"> </w:t>
+      </w:r>
+      <w:r>
         <w:t>and</w:t>
       </w:r>
       <w:r>
         <w:rPr>
           <w:spacing w:val="-2"/>
         </w:rPr>
-        <w:t> </w:t>
-      </w:r>
-      <w:r>
-        <w:rPr/>
+        <w:t xml:space="preserve"> </w:t>
+      </w:r>
+      <w:r>
         <w:t>implementation</w:t>
       </w:r>
       <w:r>
         <w:rPr>
           <w:spacing w:val="-4"/>
         </w:rPr>
-        <w:t> </w:t>
-      </w:r>
-      <w:r>
-        <w:rPr/>
+        <w:t xml:space="preserve"> </w:t>
+      </w:r>
+      <w:r>
         <w:t>of</w:t>
       </w:r>
       <w:r>
         <w:rPr>
           <w:spacing w:val="-2"/>
         </w:rPr>
-        <w:t> </w:t>
-      </w:r>
-      <w:r>
-        <w:rPr/>
+        <w:t xml:space="preserve"> </w:t>
+      </w:r>
+      <w:r>
         <w:t>Spring’s</w:t>
       </w:r>
       <w:r>
         <w:rPr>
           <w:spacing w:val="-1"/>
         </w:rPr>
-        <w:t> </w:t>
-      </w:r>
-      <w:r>
-        <w:rPr/>
+        <w:t xml:space="preserve"> </w:t>
+      </w:r>
+      <w:r>
         <w:t>PasswordEncoder</w:t>
       </w:r>
       <w:r>
         <w:rPr>
           <w:spacing w:val="-3"/>
         </w:rPr>
-        <w:t> </w:t>
-      </w:r>
-      <w:r>
-        <w:rPr/>
+        <w:t xml:space="preserve"> </w:t>
+      </w:r>
+      <w:r>
         <w:t>interface</w:t>
       </w:r>
       <w:r>
         <w:rPr>
           <w:spacing w:val="-2"/>
         </w:rPr>
-        <w:t> </w:t>
-      </w:r>
-      <w:r>
-        <w:rPr/>
+        <w:t xml:space="preserve"> </w:t>
+      </w:r>
+      <w:r>
         <w:t>that</w:t>
       </w:r>
       <w:r>
         <w:rPr>
           <w:spacing w:val="-1"/>
         </w:rPr>
-        <w:t> </w:t>
-      </w:r>
-      <w:r>
-        <w:rPr/>
+        <w:t xml:space="preserve"> </w:t>
+      </w:r>
+      <w:r>
         <w:t>uses</w:t>
       </w:r>
     </w:p>
@@ -599,88 +576,129 @@
         <w:spacing w:before="22"/>
       </w:pPr>
       <w:r>
-        <w:rPr/>
         <w:t>the</w:t>
       </w:r>
       <w:r>
         <w:rPr>
           <w:spacing w:val="-2"/>
         </w:rPr>
-        <w:t> </w:t>
-      </w:r>
-      <w:r>
-        <w:rPr/>
+        <w:t xml:space="preserve"> </w:t>
+      </w:r>
+      <w:r>
         <w:t>BCrypt</w:t>
       </w:r>
       <w:r>
         <w:rPr>
           <w:spacing w:val="-1"/>
         </w:rPr>
-        <w:t> </w:t>
-      </w:r>
-      <w:r>
-        <w:rPr/>
+        <w:t xml:space="preserve"> </w:t>
+      </w:r>
+      <w:r>
         <w:t>strong</w:t>
       </w:r>
       <w:r>
         <w:rPr>
           <w:spacing w:val="-2"/>
         </w:rPr>
-        <w:t> </w:t>
-      </w:r>
-      <w:r>
-        <w:rPr/>
+        <w:t xml:space="preserve"> </w:t>
+      </w:r>
+      <w:r>
         <w:t>hashing</w:t>
       </w:r>
       <w:r>
         <w:rPr>
           <w:spacing w:val="-2"/>
         </w:rPr>
-        <w:t> </w:t>
-      </w:r>
-      <w:r>
-        <w:rPr/>
+        <w:t xml:space="preserve"> </w:t>
+      </w:r>
+      <w:r>
         <w:t>function</w:t>
       </w:r>
       <w:r>
         <w:rPr>
           <w:spacing w:val="-2"/>
         </w:rPr>
-        <w:t> </w:t>
-      </w:r>
-      <w:r>
-        <w:rPr/>
+        <w:t xml:space="preserve"> </w:t>
+      </w:r>
+      <w:r>
         <w:t>to</w:t>
       </w:r>
       <w:r>
         <w:rPr>
           <w:spacing w:val="-2"/>
         </w:rPr>
-        <w:t> </w:t>
-      </w:r>
-      <w:r>
-        <w:rPr/>
+        <w:t xml:space="preserve"> </w:t>
+      </w:r>
+      <w:r>
         <w:t>encode</w:t>
       </w:r>
       <w:r>
         <w:rPr>
           <w:spacing w:val="-4"/>
         </w:rPr>
-        <w:t> </w:t>
-      </w:r>
-      <w:r>
-        <w:rPr/>
+        <w:t xml:space="preserve"> </w:t>
+      </w:r>
+      <w:r>
         <w:t>the</w:t>
       </w:r>
       <w:r>
         <w:rPr>
           <w:spacing w:val="-3"/>
         </w:rPr>
-        <w:t> </w:t>
-      </w:r>
-      <w:r>
-        <w:rPr/>
+        <w:t xml:space="preserve"> </w:t>
+      </w:r>
+      <w:r>
         <w:t>password.</w:t>
+      </w:r>
+    </w:p>
+    <w:p>
+      <w:pPr>
+        <w:pStyle w:val="BodyText"/>
+        <w:spacing w:before="5"/>
+        <w:ind w:left="0"/>
+        <w:rPr>
+          <w:sz w:val="25"/>
+        </w:rPr>
+      </w:pPr>
+    </w:p>
+    <w:p>
+      <w:pPr>
+        <w:pStyle w:val="BodyText"/>
+        <w:spacing w:before="1"/>
+        <w:ind w:left="0"/>
+        <w:rPr>
+          <w:b/>
+          <w:bCs/>
+          <w:sz w:val="32"/>
+          <w:szCs w:val="28"/>
+        </w:rPr>
+      </w:pPr>
+      <w:r>
+        <w:rPr>
+          <w:b/>
+          <w:bCs/>
+          <w:sz w:val="32"/>
+          <w:szCs w:val="28"/>
+        </w:rPr>
+        <w:t>Refere Spring.Security.Assignment2Q</w:t>
+      </w:r>
+      <w:r>
+        <w:rPr>
+          <w:b/>
+          <w:bCs/>
+          <w:sz w:val="32"/>
+          <w:szCs w:val="28"/>
+        </w:rPr>
+        <w:t>2</w:t>
+      </w:r>
+      <w:r>
+        <w:rPr>
+          <w:b/>
+          <w:bCs/>
+          <w:sz w:val="32"/>
+          <w:szCs w:val="28"/>
+        </w:rPr>
+        <w:t xml:space="preserve"> file</w:t>
       </w:r>
     </w:p>
     <w:p>
@@ -701,114 +719,85 @@
           <w:numId w:val="1"/>
         </w:numPr>
         <w:tabs>
-          <w:tab w:pos="461" w:val="left" w:leader="none"/>
+          <w:tab w:val="left" w:pos="461"/>
         </w:tabs>
-        <w:spacing w:line="259" w:lineRule="auto" w:before="0" w:after="0"/>
-        <w:ind w:left="460" w:right="99" w:hanging="360"/>
-        <w:jc w:val="left"/>
-        <w:rPr>
-          <w:sz w:val="22"/>
-        </w:rPr>
-      </w:pPr>
-      <w:r>
-        <w:rPr>
-          <w:sz w:val="22"/>
-        </w:rPr>
+        <w:spacing w:line="259" w:lineRule="auto"/>
+      </w:pPr>
+      <w:r>
         <w:t>These days Applications offers remember the identity of user between sessions. Basically, during</w:t>
       </w:r>
       <w:r>
         <w:rPr>
           <w:spacing w:val="-47"/>
-          <w:sz w:val="22"/>
-        </w:rPr>
-        <w:t> </w:t>
-      </w:r>
-      <w:r>
-        <w:rPr>
-          <w:sz w:val="22"/>
-        </w:rPr>
+        </w:rPr>
+        <w:t xml:space="preserve"> </w:t>
+      </w:r>
+      <w:r>
         <w:t>login, when you ask for Remember-Me support, application will send a cookie to the browser</w:t>
       </w:r>
       <w:r>
         <w:rPr>
           <w:spacing w:val="1"/>
-          <w:sz w:val="22"/>
-        </w:rPr>
-        <w:t> </w:t>
-      </w:r>
-      <w:r>
-        <w:rPr>
-          <w:sz w:val="22"/>
-        </w:rPr>
+        </w:rPr>
+        <w:t xml:space="preserve"> </w:t>
+      </w:r>
+      <w:r>
         <w:t>during login. This cookie will be stored at browser side and will remain there for certain</w:t>
       </w:r>
       <w:r>
         <w:rPr>
           <w:spacing w:val="1"/>
-          <w:sz w:val="22"/>
-        </w:rPr>
-        <w:t> </w:t>
-      </w:r>
-      <w:r>
-        <w:rPr>
-          <w:sz w:val="22"/>
-        </w:rPr>
+        </w:rPr>
+        <w:t xml:space="preserve"> </w:t>
+      </w:r>
+      <w:r>
         <w:t>period(defined by cookie lifetime). Next time when you try to access the application, browser</w:t>
       </w:r>
       <w:r>
         <w:rPr>
           <w:spacing w:val="1"/>
-          <w:sz w:val="22"/>
-        </w:rPr>
-        <w:t> </w:t>
-      </w:r>
-      <w:r>
-        <w:rPr>
-          <w:sz w:val="22"/>
-        </w:rPr>
+        </w:rPr>
+        <w:t xml:space="preserve"> </w:t>
+      </w:r>
+      <w:r>
         <w:t>will detect the cookie (if still valid) and user will be automatically logged in, without providing</w:t>
       </w:r>
       <w:r>
         <w:rPr>
           <w:spacing w:val="1"/>
-          <w:sz w:val="22"/>
-        </w:rPr>
-        <w:t> </w:t>
-      </w:r>
-      <w:r>
-        <w:rPr>
-          <w:sz w:val="22"/>
-        </w:rPr>
+        </w:rPr>
+        <w:t xml:space="preserve"> </w:t>
+      </w:r>
+      <w:r>
         <w:t>userid/password e.g. create sample login Spring security application using Hash-Based Token</w:t>
       </w:r>
       <w:r>
         <w:rPr>
           <w:spacing w:val="1"/>
-          <w:sz w:val="22"/>
-        </w:rPr>
-        <w:t> </w:t>
-      </w:r>
-      <w:r>
-        <w:rPr>
-          <w:sz w:val="22"/>
-        </w:rPr>
+        </w:rPr>
+        <w:t xml:space="preserve"> </w:t>
+      </w:r>
+      <w:r>
         <w:t>Approach</w:t>
       </w:r>
     </w:p>
     <w:sectPr>
       <w:type w:val="continuous"/>
       <w:pgSz w:w="12240" w:h="15840"/>
-      <w:pgMar w:top="1480" w:bottom="280" w:left="1700" w:right="1340"/>
+      <w:pgMar w:top="1480" w:right="1340" w:bottom="280" w:left="1700" w:header="720" w:footer="720" w:gutter="0"/>
+      <w:cols w:space="720"/>
     </w:sectPr>
   </w:body>
 </w:document>
 </file>
 
 <file path=word/numbering.xml><?xml version="1.0" encoding="utf-8"?>
-<w:numbering xmlns:ve="http://schemas.openxmlformats.org/markup-compatibility/2006" xmlns:o="urn:schemas-microsoft-com:office:office" xmlns:r="http://schemas.openxmlformats.org/officeDocument/2006/relationships" xmlns:m="http://schemas.openxmlformats.org/officeDocument/2006/math" xmlns:v="urn:schemas-microsoft-com:vml" xmlns:wp="http://schemas.openxmlformats.org/drawingml/2006/wordprocessingDrawing" xmlns:w10="urn:schemas-microsoft-com:office:word" xmlns:w="http://schemas.openxmlformats.org/wordprocessingml/2006/main" xmlns:wne="http://schemas.microsoft.com/office/word/2006/wordml">
-  <w:abstractNum w:abstractNumId="0">
+<w:numbering xmlns:wpc="http://schemas.microsoft.com/office/word/2010/wordprocessingCanvas" xmlns:cx="http://schemas.microsoft.com/office/drawing/2014/chartex" xmlns:cx1="http://schemas.microsoft.com/office/drawing/2015/9/8/chartex" xmlns:cx2="http://schemas.microsoft.com/office/drawing/2015/10/21/chartex" xmlns:cx3="http://schemas.microsoft.com/office/drawing/2016/5/9/chartex" xmlns:cx4="http://schemas.microsoft.com/office/drawing/2016/5/10/chartex" xmlns:cx5="http://schemas.microsoft.com/office/drawing/2016/5/11/chartex" xmlns:cx6="http://schemas.microsoft.com/office/drawing/2016/5/12/chartex" xmlns:cx7="http://schemas.microsoft.com/office/drawing/2016/5/13/chartex" xmlns:cx8="http://schemas.microsoft.com/office/drawing/2016/5/14/chartex" xmlns:mc="http://schemas.openxmlformats.org/markup-compatibility/2006" xmlns:aink="http://schemas.microsoft.com/office/drawing/2016/ink" xmlns:am3d="http://schemas.microsoft.com/office/drawing/2017/model3d" xmlns:o="urn:schemas-microsoft-com:office:office" xmlns:r="http://schemas.openxmlformats.org/officeDocument/2006/relationships" xmlns:m="http://schemas.openxmlformats.org/officeDocument/2006/math" xmlns:v="urn:schemas-microsoft-com:vml" xmlns:wp14="http://schemas.microsoft.com/office/word/2010/wordprocessingDrawing" xmlns:wp="http://schemas.openxmlformats.org/drawingml/2006/wordprocessingDrawing" xmlns:w10="urn:schemas-microsoft-com:office:word" xmlns:w="http://schemas.openxmlformats.org/wordprocessingml/2006/main" xmlns:w14="http://schemas.microsoft.com/office/word/2010/wordml" xmlns:w15="http://schemas.microsoft.com/office/word/2012/wordml" xmlns:w16cex="http://schemas.microsoft.com/office/word/2018/wordml/cex" xmlns:w16cid="http://schemas.microsoft.com/office/word/2016/wordml/cid" xmlns:w16="http://schemas.microsoft.com/office/word/2018/wordml" xmlns:w16sdtdh="http://schemas.microsoft.com/office/word/2020/wordml/sdtdatahash" xmlns:w16se="http://schemas.microsoft.com/office/word/2015/wordml/symex" xmlns:wpg="http://schemas.microsoft.com/office/word/2010/wordprocessingGroup" xmlns:wpi="http://schemas.microsoft.com/office/word/2010/wordprocessingInk" xmlns:wne="http://schemas.microsoft.com/office/word/2006/wordml" xmlns:wps="http://schemas.microsoft.com/office/word/2010/wordprocessingShape" mc:Ignorable="w14 w15 w16se w16cid w16 w16cex w16sdtdh wp14">
+  <w:abstractNum w:abstractNumId="0" w15:restartNumberingAfterBreak="0">
+    <w:nsid w:val="58CF37C2"/>
     <w:multiLevelType w:val="hybridMultilevel"/>
-    <w:lvl w:ilvl="0">
+    <w:tmpl w:val="AECC62F2"/>
+    <w:lvl w:ilvl="0" w:tplc="7436A896">
       <w:start w:val="1"/>
       <w:numFmt w:val="decimal"/>
       <w:lvlText w:val="%1)"/>
@@ -818,15 +807,14 @@
         <w:jc w:val="left"/>
       </w:pPr>
       <w:rPr>
-        <w:rFonts w:hint="default" w:ascii="Calibri" w:hAnsi="Calibri" w:eastAsia="Calibri" w:cs="Calibri"/>
+        <w:rFonts w:ascii="Calibri" w:eastAsia="Calibri" w:hAnsi="Calibri" w:cs="Calibri" w:hint="default"/>
         <w:w w:val="100"/>
         <w:sz w:val="22"/>
         <w:szCs w:val="22"/>
         <w:lang w:val="en-US" w:eastAsia="en-US" w:bidi="ar-SA"/>
       </w:rPr>
     </w:lvl>
-    <w:lvl w:ilvl="1">
-      <w:start w:val="0"/>
+    <w:lvl w:ilvl="1" w:tplc="0AEE89E4">
       <w:numFmt w:val="bullet"/>
       <w:lvlText w:val="•"/>
       <w:lvlJc w:val="left"/>
@@ -838,8 +826,7 @@
         <w:lang w:val="en-US" w:eastAsia="en-US" w:bidi="ar-SA"/>
       </w:rPr>
     </w:lvl>
-    <w:lvl w:ilvl="2">
-      <w:start w:val="0"/>
+    <w:lvl w:ilvl="2" w:tplc="63F06FCC">
       <w:numFmt w:val="bullet"/>
       <w:lvlText w:val="•"/>
       <w:lvlJc w:val="left"/>
@@ -851,8 +838,7 @@
         <w:lang w:val="en-US" w:eastAsia="en-US" w:bidi="ar-SA"/>
       </w:rPr>
     </w:lvl>
-    <w:lvl w:ilvl="3">
-      <w:start w:val="0"/>
+    <w:lvl w:ilvl="3" w:tplc="6CDEDF7E">
       <w:numFmt w:val="bullet"/>
       <w:lvlText w:val="•"/>
       <w:lvlJc w:val="left"/>
@@ -864,8 +850,7 @@
         <w:lang w:val="en-US" w:eastAsia="en-US" w:bidi="ar-SA"/>
       </w:rPr>
     </w:lvl>
-    <w:lvl w:ilvl="4">
-      <w:start w:val="0"/>
+    <w:lvl w:ilvl="4" w:tplc="9EB03BDE">
       <w:numFmt w:val="bullet"/>
       <w:lvlText w:val="•"/>
       <w:lvlJc w:val="left"/>
@@ -877,8 +862,7 @@
         <w:lang w:val="en-US" w:eastAsia="en-US" w:bidi="ar-SA"/>
       </w:rPr>
     </w:lvl>
-    <w:lvl w:ilvl="5">
-      <w:start w:val="0"/>
+    <w:lvl w:ilvl="5" w:tplc="3AFE7754">
       <w:numFmt w:val="bullet"/>
       <w:lvlText w:val="•"/>
       <w:lvlJc w:val="left"/>
@@ -890,8 +874,7 @@
         <w:lang w:val="en-US" w:eastAsia="en-US" w:bidi="ar-SA"/>
       </w:rPr>
     </w:lvl>
-    <w:lvl w:ilvl="6">
-      <w:start w:val="0"/>
+    <w:lvl w:ilvl="6" w:tplc="4DE8112A">
       <w:numFmt w:val="bullet"/>
       <w:lvlText w:val="•"/>
       <w:lvlJc w:val="left"/>
@@ -903,8 +886,7 @@
         <w:lang w:val="en-US" w:eastAsia="en-US" w:bidi="ar-SA"/>
       </w:rPr>
     </w:lvl>
-    <w:lvl w:ilvl="7">
-      <w:start w:val="0"/>
+    <w:lvl w:ilvl="7" w:tplc="D7A0CCE6">
       <w:numFmt w:val="bullet"/>
       <w:lvlText w:val="•"/>
       <w:lvlJc w:val="left"/>
@@ -916,8 +898,7 @@
         <w:lang w:val="en-US" w:eastAsia="en-US" w:bidi="ar-SA"/>
       </w:rPr>
     </w:lvl>
-    <w:lvl w:ilvl="8">
-      <w:start w:val="0"/>
+    <w:lvl w:ilvl="8" w:tplc="1F14BB34">
       <w:numFmt w:val="bullet"/>
       <w:lvlText w:val="•"/>
       <w:lvlJc w:val="left"/>
@@ -937,14 +918,14 @@
 </file>
 
 <file path=word/styles.xml><?xml version="1.0" encoding="utf-8"?>
-<w:styles xmlns:r="http://schemas.openxmlformats.org/officeDocument/2006/relationships" xmlns:w="http://schemas.openxmlformats.org/wordprocessingml/2006/main">
+<w:styles xmlns:mc="http://schemas.openxmlformats.org/markup-compatibility/2006" xmlns:r="http://schemas.openxmlformats.org/officeDocument/2006/relationships" xmlns:w="http://schemas.openxmlformats.org/wordprocessingml/2006/main" xmlns:w14="http://schemas.microsoft.com/office/word/2010/wordml" xmlns:w15="http://schemas.microsoft.com/office/word/2012/wordml" xmlns:w16cex="http://schemas.microsoft.com/office/word/2018/wordml/cex" xmlns:w16cid="http://schemas.microsoft.com/office/word/2016/wordml/cid" xmlns:w16="http://schemas.microsoft.com/office/word/2018/wordml" xmlns:w16sdtdh="http://schemas.microsoft.com/office/word/2020/wordml/sdtdatahash" xmlns:w16se="http://schemas.microsoft.com/office/word/2015/wordml/symex" mc:Ignorable="w14 w15 w16se w16cid w16 w16cex w16sdtdh">
   <w:docDefaults>
     <w:rPrDefault>
       <w:rPr>
-        <w:rFonts w:cstheme="minorBidi" w:hAnsiTheme="minorHAnsi" w:eastAsiaTheme="minorHAnsi" w:asciiTheme="minorHAnsi"/>
+        <w:rFonts w:asciiTheme="minorHAnsi" w:eastAsiaTheme="minorHAnsi" w:hAnsiTheme="minorHAnsi" w:cstheme="minorBidi"/>
         <w:sz w:val="22"/>
         <w:szCs w:val="22"/>
-        <w:lang w:val="en-US" w:bidi="ar-SA" w:eastAsia="en-US"/>
+        <w:lang w:val="en-US" w:eastAsia="en-US" w:bidi="ar-SA"/>
       </w:rPr>
     </w:rPrDefault>
     <w:pPrDefault>
@@ -952,51 +933,422 @@
         <w:widowControl w:val="0"/>
         <w:autoSpaceDE w:val="0"/>
         <w:autoSpaceDN w:val="0"/>
-        <w:spacing w:lineRule="auto" w:line="240" w:before="0" w:after="0"/>
-        <w:ind w:left="0" w:right="0"/>
-        <w:jc w:val="left"/>
       </w:pPr>
     </w:pPrDefault>
   </w:docDefaults>
-  <w:style w:styleId="DefaultParagraphFont" w:default="1" w:type="character">
+  <w:latentStyles w:defLockedState="0" w:defUIPriority="99" w:defSemiHidden="0" w:defUnhideWhenUsed="0" w:defQFormat="0" w:count="376">
+    <w:lsdException w:name="Normal" w:uiPriority="0" w:qFormat="1"/>
+    <w:lsdException w:name="heading 1" w:uiPriority="9" w:qFormat="1"/>
+    <w:lsdException w:name="heading 2" w:semiHidden="1" w:uiPriority="9" w:unhideWhenUsed="1" w:qFormat="1"/>
+    <w:lsdException w:name="heading 3" w:semiHidden="1" w:uiPriority="9" w:unhideWhenUsed="1" w:qFormat="1"/>
+    <w:lsdException w:name="heading 4" w:semiHidden="1" w:uiPriority="9" w:unhideWhenUsed="1" w:qFormat="1"/>
+    <w:lsdException w:name="heading 5" w:semiHidden="1" w:uiPriority="9" w:unhideWhenUsed="1" w:qFormat="1"/>
+    <w:lsdException w:name="heading 6" w:semiHidden="1" w:uiPriority="9" w:unhideWhenUsed="1" w:qFormat="1"/>
+    <w:lsdException w:name="heading 7" w:semiHidden="1" w:uiPriority="9" w:unhideWhenUsed="1" w:qFormat="1"/>
+    <w:lsdException w:name="heading 8" w:semiHidden="1" w:uiPriority="9" w:unhideWhenUsed="1" w:qFormat="1"/>
+    <w:lsdException w:name="heading 9" w:semiHidden="1" w:uiPriority="9" w:unhideWhenUsed="1" w:qFormat="1"/>
+    <w:lsdException w:name="index 1" w:semiHidden="1" w:unhideWhenUsed="1"/>
+    <w:lsdException w:name="index 2" w:semiHidden="1" w:unhideWhenUsed="1"/>
+    <w:lsdException w:name="index 3" w:semiHidden="1" w:unhideWhenUsed="1"/>
+    <w:lsdException w:name="index 4" w:semiHidden="1" w:unhideWhenUsed="1"/>
+    <w:lsdException w:name="index 5" w:semiHidden="1" w:unhideWhenUsed="1"/>
+    <w:lsdException w:name="index 6" w:semiHidden="1" w:unhideWhenUsed="1"/>
+    <w:lsdException w:name="index 7" w:semiHidden="1" w:unhideWhenUsed="1"/>
+    <w:lsdException w:name="index 8" w:semiHidden="1" w:unhideWhenUsed="1"/>
+    <w:lsdException w:name="index 9" w:semiHidden="1" w:unhideWhenUsed="1"/>
+    <w:lsdException w:name="toc 1" w:semiHidden="1" w:uiPriority="39" w:unhideWhenUsed="1"/>
+    <w:lsdException w:name="toc 2" w:semiHidden="1" w:uiPriority="39" w:unhideWhenUsed="1"/>
+    <w:lsdException w:name="toc 3" w:semiHidden="1" w:uiPriority="39" w:unhideWhenUsed="1"/>
+    <w:lsdException w:name="toc 4" w:semiHidden="1" w:uiPriority="39" w:unhideWhenUsed="1"/>
+    <w:lsdException w:name="toc 5" w:semiHidden="1" w:uiPriority="39" w:unhideWhenUsed="1"/>
+    <w:lsdException w:name="toc 6" w:semiHidden="1" w:uiPriority="39" w:unhideWhenUsed="1"/>
+    <w:lsdException w:name="toc 7" w:semiHidden="1" w:uiPriority="39" w:unhideWhenUsed="1"/>
+    <w:lsdException w:name="toc 8" w:semiHidden="1" w:uiPriority="39" w:unhideWhenUsed="1"/>
+    <w:lsdException w:name="toc 9" w:semiHidden="1" w:uiPriority="39" w:unhideWhenUsed="1"/>
+    <w:lsdException w:name="Normal Indent" w:semiHidden="1" w:unhideWhenUsed="1"/>
+    <w:lsdException w:name="footnote text" w:semiHidden="1" w:unhideWhenUsed="1"/>
+    <w:lsdException w:name="annotation text" w:semiHidden="1" w:unhideWhenUsed="1"/>
+    <w:lsdException w:name="header" w:semiHidden="1" w:unhideWhenUsed="1"/>
+    <w:lsdException w:name="footer" w:semiHidden="1" w:unhideWhenUsed="1"/>
+    <w:lsdException w:name="index heading" w:semiHidden="1" w:unhideWhenUsed="1"/>
+    <w:lsdException w:name="caption" w:semiHidden="1" w:uiPriority="35" w:unhideWhenUsed="1" w:qFormat="1"/>
+    <w:lsdException w:name="table of figures" w:semiHidden="1" w:unhideWhenUsed="1"/>
+    <w:lsdException w:name="envelope address" w:semiHidden="1" w:unhideWhenUsed="1"/>
+    <w:lsdException w:name="envelope return" w:semiHidden="1" w:unhideWhenUsed="1"/>
+    <w:lsdException w:name="footnote reference" w:semiHidden="1" w:unhideWhenUsed="1"/>
+    <w:lsdException w:name="annotation reference" w:semiHidden="1" w:unhideWhenUsed="1"/>
+    <w:lsdException w:name="line number" w:semiHidden="1" w:unhideWhenUsed="1"/>
+    <w:lsdException w:name="page number" w:semiHidden="1" w:unhideWhenUsed="1"/>
+    <w:lsdException w:name="endnote reference" w:semiHidden="1" w:unhideWhenUsed="1"/>
+    <w:lsdException w:name="endnote text" w:semiHidden="1" w:unhideWhenUsed="1"/>
+    <w:lsdException w:name="table of authorities" w:semiHidden="1" w:unhideWhenUsed="1"/>
+    <w:lsdException w:name="macro" w:semiHidden="1" w:unhideWhenUsed="1"/>
+    <w:lsdException w:name="toa heading" w:semiHidden="1" w:unhideWhenUsed="1"/>
+    <w:lsdException w:name="List" w:semiHidden="1" w:unhideWhenUsed="1"/>
+    <w:lsdException w:name="List Bullet" w:semiHidden="1" w:unhideWhenUsed="1"/>
+    <w:lsdException w:name="List Number" w:semiHidden="1" w:unhideWhenUsed="1"/>
+    <w:lsdException w:name="List 2" w:semiHidden="1" w:unhideWhenUsed="1"/>
+    <w:lsdException w:name="List 3" w:semiHidden="1" w:unhideWhenUsed="1"/>
+    <w:lsdException w:name="List 4" w:semiHidden="1" w:unhideWhenUsed="1"/>
+    <w:lsdException w:name="List 5" w:semiHidden="1" w:unhideWhenUsed="1"/>
+    <w:lsdException w:name="List Bullet 2" w:semiHidden="1" w:unhideWhenUsed="1"/>
+    <w:lsdException w:name="List Bullet 3" w:semiHidden="1" w:unhideWhenUsed="1"/>
+    <w:lsdException w:name="List Bullet 4" w:semiHidden="1" w:unhideWhenUsed="1"/>
+    <w:lsdException w:name="List Bullet 5" w:semiHidden="1" w:unhideWhenUsed="1"/>
+    <w:lsdException w:name="List Number 2" w:semiHidden="1" w:unhideWhenUsed="1"/>
+    <w:lsdException w:name="List Number 3" w:semiHidden="1" w:unhideWhenUsed="1"/>
+    <w:lsdException w:name="List Number 4" w:semiHidden="1" w:unhideWhenUsed="1"/>
+    <w:lsdException w:name="List Number 5" w:semiHidden="1" w:unhideWhenUsed="1"/>
+    <w:lsdException w:name="Title" w:uiPriority="10" w:qFormat="1"/>
+    <w:lsdException w:name="Closing" w:semiHidden="1" w:unhideWhenUsed="1"/>
+    <w:lsdException w:name="Signature" w:semiHidden="1" w:unhideWhenUsed="1"/>
+    <w:lsdException w:name="Default Paragraph Font" w:semiHidden="1" w:uiPriority="1" w:unhideWhenUsed="1"/>
+    <w:lsdException w:name="Body Text" w:semiHidden="1" w:unhideWhenUsed="1"/>
+    <w:lsdException w:name="Body Text Indent" w:semiHidden="1" w:unhideWhenUsed="1"/>
+    <w:lsdException w:name="List Continue" w:semiHidden="1" w:unhideWhenUsed="1"/>
+    <w:lsdException w:name="List Continue 2" w:semiHidden="1" w:unhideWhenUsed="1"/>
+    <w:lsdException w:name="List Continue 3" w:semiHidden="1" w:unhideWhenUsed="1"/>
+    <w:lsdException w:name="List Continue 4" w:semiHidden="1" w:unhideWhenUsed="1"/>
+    <w:lsdException w:name="List Continue 5" w:semiHidden="1" w:unhideWhenUsed="1"/>
+    <w:lsdException w:name="Message Header" w:semiHidden="1" w:unhideWhenUsed="1"/>
+    <w:lsdException w:name="Subtitle" w:uiPriority="11" w:qFormat="1"/>
+    <w:lsdException w:name="Salutation" w:semiHidden="1" w:unhideWhenUsed="1"/>
+    <w:lsdException w:name="Date" w:semiHidden="1" w:unhideWhenUsed="1"/>
+    <w:lsdException w:name="Body Text First Indent" w:semiHidden="1" w:unhideWhenUsed="1"/>
+    <w:lsdException w:name="Body Text First Indent 2" w:semiHidden="1" w:unhideWhenUsed="1"/>
+    <w:lsdException w:name="Note Heading" w:semiHidden="1" w:unhideWhenUsed="1"/>
+    <w:lsdException w:name="Body Text 2" w:semiHidden="1" w:unhideWhenUsed="1"/>
+    <w:lsdException w:name="Body Text 3" w:semiHidden="1" w:unhideWhenUsed="1"/>
+    <w:lsdException w:name="Body Text Indent 2" w:semiHidden="1" w:unhideWhenUsed="1"/>
+    <w:lsdException w:name="Body Text Indent 3" w:semiHidden="1" w:unhideWhenUsed="1"/>
+    <w:lsdException w:name="Block Text" w:semiHidden="1" w:unhideWhenUsed="1"/>
+    <w:lsdException w:name="Hyperlink" w:semiHidden="1" w:unhideWhenUsed="1"/>
+    <w:lsdException w:name="FollowedHyperlink" w:semiHidden="1" w:unhideWhenUsed="1"/>
+    <w:lsdException w:name="Strong" w:uiPriority="22" w:qFormat="1"/>
+    <w:lsdException w:name="Emphasis" w:uiPriority="20" w:qFormat="1"/>
+    <w:lsdException w:name="Document Map" w:semiHidden="1" w:unhideWhenUsed="1"/>
+    <w:lsdException w:name="Plain Text" w:semiHidden="1" w:unhideWhenUsed="1"/>
+    <w:lsdException w:name="E-mail Signature" w:semiHidden="1" w:unhideWhenUsed="1"/>
+    <w:lsdException w:name="HTML Top of Form" w:semiHidden="1" w:unhideWhenUsed="1"/>
+    <w:lsdException w:name="HTML Bottom of Form" w:semiHidden="1" w:unhideWhenUsed="1"/>
+    <w:lsdException w:name="Normal (Web)" w:semiHidden="1" w:unhideWhenUsed="1"/>
+    <w:lsdException w:name="HTML Acronym" w:semiHidden="1" w:unhideWhenUsed="1"/>
+    <w:lsdException w:name="HTML Address" w:semiHidden="1" w:unhideWhenUsed="1"/>
+    <w:lsdException w:name="HTML Cite" w:semiHidden="1" w:unhideWhenUsed="1"/>
+    <w:lsdException w:name="HTML Code" w:semiHidden="1" w:unhideWhenUsed="1"/>
+    <w:lsdException w:name="HTML Definition" w:semiHidden="1" w:unhideWhenUsed="1"/>
+    <w:lsdException w:name="HTML Keyboard" w:semiHidden="1" w:unhideWhenUsed="1"/>
+    <w:lsdException w:name="HTML Preformatted" w:semiHidden="1" w:unhideWhenUsed="1"/>
+    <w:lsdException w:name="HTML Sample" w:semiHidden="1" w:unhideWhenUsed="1"/>
+    <w:lsdException w:name="HTML Typewriter" w:semiHidden="1" w:unhideWhenUsed="1"/>
+    <w:lsdException w:name="HTML Variable" w:semiHidden="1" w:unhideWhenUsed="1"/>
+    <w:lsdException w:name="Normal Table" w:semiHidden="1" w:unhideWhenUsed="1"/>
+    <w:lsdException w:name="annotation subject" w:semiHidden="1" w:unhideWhenUsed="1"/>
+    <w:lsdException w:name="No List" w:semiHidden="1" w:unhideWhenUsed="1"/>
+    <w:lsdException w:name="Outline List 1" w:semiHidden="1" w:unhideWhenUsed="1"/>
+    <w:lsdException w:name="Outline List 2" w:semiHidden="1" w:unhideWhenUsed="1"/>
+    <w:lsdException w:name="Outline List 3" w:semiHidden="1" w:unhideWhenUsed="1"/>
+    <w:lsdException w:name="Table Simple 1" w:semiHidden="1" w:unhideWhenUsed="1"/>
+    <w:lsdException w:name="Table Simple 2" w:semiHidden="1" w:unhideWhenUsed="1"/>
+    <w:lsdException w:name="Table Simple 3" w:semiHidden="1" w:unhideWhenUsed="1"/>
+    <w:lsdException w:name="Table Classic 1" w:semiHidden="1" w:unhideWhenUsed="1"/>
+    <w:lsdException w:name="Table Classic 2" w:semiHidden="1" w:unhideWhenUsed="1"/>
+    <w:lsdException w:name="Table Classic 3" w:semiHidden="1" w:unhideWhenUsed="1"/>
+    <w:lsdException w:name="Table Classic 4" w:semiHidden="1" w:unhideWhenUsed="1"/>
+    <w:lsdException w:name="Table Colorful 1" w:semiHidden="1" w:unhideWhenUsed="1"/>
+    <w:lsdException w:name="Table Colorful 2" w:semiHidden="1" w:unhideWhenUsed="1"/>
+    <w:lsdException w:name="Table Colorful 3" w:semiHidden="1" w:unhideWhenUsed="1"/>
+    <w:lsdException w:name="Table Columns 1" w:semiHidden="1" w:unhideWhenUsed="1"/>
+    <w:lsdException w:name="Table Columns 2" w:semiHidden="1" w:unhideWhenUsed="1"/>
+    <w:lsdException w:name="Table Columns 3" w:semiHidden="1" w:unhideWhenUsed="1"/>
+    <w:lsdException w:name="Table Columns 4" w:semiHidden="1" w:unhideWhenUsed="1"/>
+    <w:lsdException w:name="Table Columns 5" w:semiHidden="1" w:unhideWhenUsed="1"/>
+    <w:lsdException w:name="Table Grid 1" w:semiHidden="1" w:unhideWhenUsed="1"/>
+    <w:lsdException w:name="Table Grid 2" w:semiHidden="1" w:unhideWhenUsed="1"/>
+    <w:lsdException w:name="Table Grid 3" w:semiHidden="1" w:unhideWhenUsed="1"/>
+    <w:lsdException w:name="Table Grid 4" w:semiHidden="1" w:unhideWhenUsed="1"/>
+    <w:lsdException w:name="Table Grid 5" w:semiHidden="1" w:unhideWhenUsed="1"/>
+    <w:lsdException w:name="Table Grid 6" w:semiHidden="1" w:unhideWhenUsed="1"/>
+    <w:lsdException w:name="Table Grid 7" w:semiHidden="1" w:unhideWhenUsed="1"/>
+    <w:lsdException w:name="Table Grid 8" w:semiHidden="1" w:unhideWhenUsed="1"/>
+    <w:lsdException w:name="Table List 1" w:semiHidden="1" w:unhideWhenUsed="1"/>
+    <w:lsdException w:name="Table List 2" w:semiHidden="1" w:unhideWhenUsed="1"/>
+    <w:lsdException w:name="Table List 3" w:semiHidden="1" w:unhideWhenUsed="1"/>
+    <w:lsdException w:name="Table List 4" w:semiHidden="1" w:unhideWhenUsed="1"/>
+    <w:lsdException w:name="Table List 5" w:semiHidden="1" w:unhideWhenUsed="1"/>
+    <w:lsdException w:name="Table List 6" w:semiHidden="1" w:unhideWhenUsed="1"/>
+    <w:lsdException w:name="Table List 7" w:semiHidden="1" w:unhideWhenUsed="1"/>
+    <w:lsdException w:name="Table List 8" w:semiHidden="1" w:unhideWhenUsed="1"/>
+    <w:lsdException w:name="Table 3D effects 1" w:semiHidden="1" w:unhideWhenUsed="1"/>
+    <w:lsdException w:name="Table 3D effects 2" w:semiHidden="1" w:unhideWhenUsed="1"/>
+    <w:lsdException w:name="Table 3D effects 3" w:semiHidden="1" w:unhideWhenUsed="1"/>
+    <w:lsdException w:name="Table Contemporary" w:semiHidden="1" w:unhideWhenUsed="1"/>
+    <w:lsdException w:name="Table Elegant" w:semiHidden="1" w:unhideWhenUsed="1"/>
+    <w:lsdException w:name="Table Professional" w:semiHidden="1" w:unhideWhenUsed="1"/>
+    <w:lsdException w:name="Table Subtle 1" w:semiHidden="1" w:unhideWhenUsed="1"/>
+    <w:lsdException w:name="Table Subtle 2" w:semiHidden="1" w:unhideWhenUsed="1"/>
+    <w:lsdException w:name="Table Web 1" w:semiHidden="1" w:unhideWhenUsed="1"/>
+    <w:lsdException w:name="Table Web 2" w:semiHidden="1" w:unhideWhenUsed="1"/>
+    <w:lsdException w:name="Table Web 3" w:semiHidden="1" w:unhideWhenUsed="1"/>
+    <w:lsdException w:name="Balloon Text" w:semiHidden="1" w:unhideWhenUsed="1"/>
+    <w:lsdException w:name="Table Grid" w:uiPriority="39"/>
+    <w:lsdException w:name="Table Theme" w:semiHidden="1" w:unhideWhenUsed="1"/>
+    <w:lsdException w:name="Placeholder Text" w:semiHidden="1"/>
+    <w:lsdException w:name="No Spacing" w:uiPriority="1" w:qFormat="1"/>
+    <w:lsdException w:name="Light Shading" w:uiPriority="60"/>
+    <w:lsdException w:name="Light List" w:uiPriority="61"/>
+    <w:lsdException w:name="Light Grid" w:uiPriority="62"/>
+    <w:lsdException w:name="Medium Shading 1" w:uiPriority="63"/>
+    <w:lsdException w:name="Medium Shading 2" w:uiPriority="64"/>
+    <w:lsdException w:name="Medium List 1" w:uiPriority="65"/>
+    <w:lsdException w:name="Medium List 2" w:uiPriority="66"/>
+    <w:lsdException w:name="Medium Grid 1" w:uiPriority="67"/>
+    <w:lsdException w:name="Medium Grid 2" w:uiPriority="68"/>
+    <w:lsdException w:name="Medium Grid 3" w:uiPriority="69"/>
+    <w:lsdException w:name="Dark List" w:uiPriority="70"/>
+    <w:lsdException w:name="Colorful Shading" w:uiPriority="71"/>
+    <w:lsdException w:name="Colorful List" w:uiPriority="72"/>
+    <w:lsdException w:name="Colorful Grid" w:uiPriority="73"/>
+    <w:lsdException w:name="Light Shading Accent 1" w:uiPriority="60"/>
+    <w:lsdException w:name="Light List Accent 1" w:uiPriority="61"/>
+    <w:lsdException w:name="Light Grid Accent 1" w:uiPriority="62"/>
+    <w:lsdException w:name="Medium Shading 1 Accent 1" w:uiPriority="63"/>
+    <w:lsdException w:name="Medium Shading 2 Accent 1" w:uiPriority="64"/>
+    <w:lsdException w:name="Medium List 1 Accent 1" w:uiPriority="65"/>
+    <w:lsdException w:name="Revision" w:semiHidden="1"/>
+    <w:lsdException w:name="List Paragraph" w:uiPriority="34" w:qFormat="1"/>
+    <w:lsdException w:name="Quote" w:uiPriority="29" w:qFormat="1"/>
+    <w:lsdException w:name="Intense Quote" w:uiPriority="30" w:qFormat="1"/>
+    <w:lsdException w:name="Medium List 2 Accent 1" w:uiPriority="66"/>
+    <w:lsdException w:name="Medium Grid 1 Accent 1" w:uiPriority="67"/>
+    <w:lsdException w:name="Medium Grid 2 Accent 1" w:uiPriority="68"/>
+    <w:lsdException w:name="Medium Grid 3 Accent 1" w:uiPriority="69"/>
+    <w:lsdException w:name="Dark List Accent 1" w:uiPriority="70"/>
+    <w:lsdException w:name="Colorful Shading Accent 1" w:uiPriority="71"/>
+    <w:lsdException w:name="Colorful List Accent 1" w:uiPriority="72"/>
+    <w:lsdException w:name="Colorful Grid Accent 1" w:uiPriority="73"/>
+    <w:lsdException w:name="Light Shading Accent 2" w:uiPriority="60"/>
+    <w:lsdException w:name="Light List Accent 2" w:uiPriority="61"/>
+    <w:lsdException w:name="Light Grid Accent 2" w:uiPriority="62"/>
+    <w:lsdException w:name="Medium Shading 1 Accent 2" w:uiPriority="63"/>
+    <w:lsdException w:name="Medium Shading 2 Accent 2" w:uiPriority="64"/>
+    <w:lsdException w:name="Medium List 1 Accent 2" w:uiPriority="65"/>
+    <w:lsdException w:name="Medium List 2 Accent 2" w:uiPriority="66"/>
+    <w:lsdException w:name="Medium Grid 1 Accent 2" w:uiPriority="67"/>
+    <w:lsdException w:name="Medium Grid 2 Accent 2" w:uiPriority="68"/>
+    <w:lsdException w:name="Medium Grid 3 Accent 2" w:uiPriority="69"/>
+    <w:lsdException w:name="Dark List Accent 2" w:uiPriority="70"/>
+    <w:lsdException w:name="Colorful Shading Accent 2" w:uiPriority="71"/>
+    <w:lsdException w:name="Colorful List Accent 2" w:uiPriority="72"/>
+    <w:lsdException w:name="Colorful Grid Accent 2" w:uiPriority="73"/>
+    <w:lsdException w:name="Light Shading Accent 3" w:uiPriority="60"/>
+    <w:lsdException w:name="Light List Accent 3" w:uiPriority="61"/>
+    <w:lsdException w:name="Light Grid Accent 3" w:uiPriority="62"/>
+    <w:lsdException w:name="Medium Shading 1 Accent 3" w:uiPriority="63"/>
+    <w:lsdException w:name="Medium Shading 2 Accent 3" w:uiPriority="64"/>
+    <w:lsdException w:name="Medium List 1 Accent 3" w:uiPriority="65"/>
+    <w:lsdException w:name="Medium List 2 Accent 3" w:uiPriority="66"/>
+    <w:lsdException w:name="Medium Grid 1 Accent 3" w:uiPriority="67"/>
+    <w:lsdException w:name="Medium Grid 2 Accent 3" w:uiPriority="68"/>
+    <w:lsdException w:name="Medium Grid 3 Accent 3" w:uiPriority="69"/>
+    <w:lsdException w:name="Dark List Accent 3" w:uiPriority="70"/>
+    <w:lsdException w:name="Colorful Shading Accent 3" w:uiPriority="71"/>
+    <w:lsdException w:name="Colorful List Accent 3" w:uiPriority="72"/>
+    <w:lsdException w:name="Colorful Grid Accent 3" w:uiPriority="73"/>
+    <w:lsdException w:name="Light Shading Accent 4" w:uiPriority="60"/>
+    <w:lsdException w:name="Light List Accent 4" w:uiPriority="61"/>
+    <w:lsdException w:name="Light Grid Accent 4" w:uiPriority="62"/>
+    <w:lsdException w:name="Medium Shading 1 Accent 4" w:uiPriority="63"/>
+    <w:lsdException w:name="Medium Shading 2 Accent 4" w:uiPriority="64"/>
+    <w:lsdException w:name="Medium List 1 Accent 4" w:uiPriority="65"/>
+    <w:lsdException w:name="Medium List 2 Accent 4" w:uiPriority="66"/>
+    <w:lsdException w:name="Medium Grid 1 Accent 4" w:uiPriority="67"/>
+    <w:lsdException w:name="Medium Grid 2 Accent 4" w:uiPriority="68"/>
+    <w:lsdException w:name="Medium Grid 3 Accent 4" w:uiPriority="69"/>
+    <w:lsdException w:name="Dark List Accent 4" w:uiPriority="70"/>
+    <w:lsdException w:name="Colorful Shading Accent 4" w:uiPriority="71"/>
+    <w:lsdException w:name="Colorful List Accent 4" w:uiPriority="72"/>
+    <w:lsdException w:name="Colorful Grid Accent 4" w:uiPriority="73"/>
+    <w:lsdException w:name="Light Shading Accent 5" w:uiPriority="60"/>
+    <w:lsdException w:name="Light List Accent 5" w:uiPriority="61"/>
+    <w:lsdException w:name="Light Grid Accent 5" w:uiPriority="62"/>
+    <w:lsdException w:name="Medium Shading 1 Accent 5" w:uiPriority="63"/>
+    <w:lsdException w:name="Medium Shading 2 Accent 5" w:uiPriority="64"/>
+    <w:lsdException w:name="Medium List 1 Accent 5" w:uiPriority="65"/>
+    <w:lsdException w:name="Medium List 2 Accent 5" w:uiPriority="66"/>
+    <w:lsdException w:name="Medium Grid 1 Accent 5" w:uiPriority="67"/>
+    <w:lsdException w:name="Medium Grid 2 Accent 5" w:uiPriority="68"/>
+    <w:lsdException w:name="Medium Grid 3 Accent 5" w:uiPriority="69"/>
+    <w:lsdException w:name="Dark List Accent 5" w:uiPriority="70"/>
+    <w:lsdException w:name="Colorful Shading Accent 5" w:uiPriority="71"/>
+    <w:lsdException w:name="Colorful List Accent 5" w:uiPriority="72"/>
+    <w:lsdException w:name="Colorful Grid Accent 5" w:uiPriority="73"/>
+    <w:lsdException w:name="Light Shading Accent 6" w:uiPriority="60"/>
+    <w:lsdException w:name="Light List Accent 6" w:uiPriority="61"/>
+    <w:lsdException w:name="Light Grid Accent 6" w:uiPriority="62"/>
+    <w:lsdException w:name="Medium Shading 1 Accent 6" w:uiPriority="63"/>
+    <w:lsdException w:name="Medium Shading 2 Accent 6" w:uiPriority="64"/>
+    <w:lsdException w:name="Medium List 1 Accent 6" w:uiPriority="65"/>
+    <w:lsdException w:name="Medium List 2 Accent 6" w:uiPriority="66"/>
+    <w:lsdException w:name="Medium Grid 1 Accent 6" w:uiPriority="67"/>
+    <w:lsdException w:name="Medium Grid 2 Accent 6" w:uiPriority="68"/>
+    <w:lsdException w:name="Medium Grid 3 Accent 6" w:uiPriority="69"/>
+    <w:lsdException w:name="Dark List Accent 6" w:uiPriority="70"/>
+    <w:lsdException w:name="Colorful Shading Accent 6" w:uiPriority="71"/>
+    <w:lsdException w:name="Colorful List Accent 6" w:uiPriority="72"/>
+    <w:lsdException w:name="Colorful Grid Accent 6" w:uiPriority="73"/>
+    <w:lsdException w:name="Subtle Emphasis" w:uiPriority="19" w:qFormat="1"/>
+    <w:lsdException w:name="Intense Emphasis" w:uiPriority="21" w:qFormat="1"/>
+    <w:lsdException w:name="Subtle Reference" w:uiPriority="31" w:qFormat="1"/>
+    <w:lsdException w:name="Intense Reference" w:uiPriority="32" w:qFormat="1"/>
+    <w:lsdException w:name="Book Title" w:uiPriority="33" w:qFormat="1"/>
+    <w:lsdException w:name="Bibliography" w:semiHidden="1" w:uiPriority="37" w:unhideWhenUsed="1"/>
+    <w:lsdException w:name="TOC Heading" w:semiHidden="1" w:uiPriority="39" w:unhideWhenUsed="1" w:qFormat="1"/>
+    <w:lsdException w:name="Plain Table 1" w:uiPriority="41"/>
+    <w:lsdException w:name="Plain Table 2" w:uiPriority="42"/>
+    <w:lsdException w:name="Plain Table 3" w:uiPriority="43"/>
+    <w:lsdException w:name="Plain Table 4" w:uiPriority="44"/>
+    <w:lsdException w:name="Plain Table 5" w:uiPriority="45"/>
+    <w:lsdException w:name="Grid Table Light" w:uiPriority="40"/>
+    <w:lsdException w:name="Grid Table 1 Light" w:uiPriority="46"/>
+    <w:lsdException w:name="Grid Table 2" w:uiPriority="47"/>
+    <w:lsdException w:name="Grid Table 3" w:uiPriority="48"/>
+    <w:lsdException w:name="Grid Table 4" w:uiPriority="49"/>
+    <w:lsdException w:name="Grid Table 5 Dark" w:uiPriority="50"/>
+    <w:lsdException w:name="Grid Table 6 Colorful" w:uiPriority="51"/>
+    <w:lsdException w:name="Grid Table 7 Colorful" w:uiPriority="52"/>
+    <w:lsdException w:name="Grid Table 1 Light Accent 1" w:uiPriority="46"/>
+    <w:lsdException w:name="Grid Table 2 Accent 1" w:uiPriority="47"/>
+    <w:lsdException w:name="Grid Table 3 Accent 1" w:uiPriority="48"/>
+    <w:lsdException w:name="Grid Table 4 Accent 1" w:uiPriority="49"/>
+    <w:lsdException w:name="Grid Table 5 Dark Accent 1" w:uiPriority="50"/>
+    <w:lsdException w:name="Grid Table 6 Colorful Accent 1" w:uiPriority="51"/>
+    <w:lsdException w:name="Grid Table 7 Colorful Accent 1" w:uiPriority="52"/>
+    <w:lsdException w:name="Grid Table 1 Light Accent 2" w:uiPriority="46"/>
+    <w:lsdException w:name="Grid Table 2 Accent 2" w:uiPriority="47"/>
+    <w:lsdException w:name="Grid Table 3 Accent 2" w:uiPriority="48"/>
+    <w:lsdException w:name="Grid Table 4 Accent 2" w:uiPriority="49"/>
+    <w:lsdException w:name="Grid Table 5 Dark Accent 2" w:uiPriority="50"/>
+    <w:lsdException w:name="Grid Table 6 Colorful Accent 2" w:uiPriority="51"/>
+    <w:lsdException w:name="Grid Table 7 Colorful Accent 2" w:uiPriority="52"/>
+    <w:lsdException w:name="Grid Table 1 Light Accent 3" w:uiPriority="46"/>
+    <w:lsdException w:name="Grid Table 2 Accent 3" w:uiPriority="47"/>
+    <w:lsdException w:name="Grid Table 3 Accent 3" w:uiPriority="48"/>
+    <w:lsdException w:name="Grid Table 4 Accent 3" w:uiPriority="49"/>
+    <w:lsdException w:name="Grid Table 5 Dark Accent 3" w:uiPriority="50"/>
+    <w:lsdException w:name="Grid Table 6 Colorful Accent 3" w:uiPriority="51"/>
+    <w:lsdException w:name="Grid Table 7 Colorful Accent 3" w:uiPriority="52"/>
+    <w:lsdException w:name="Grid Table 1 Light Accent 4" w:uiPriority="46"/>
+    <w:lsdException w:name="Grid Table 2 Accent 4" w:uiPriority="47"/>
+    <w:lsdException w:name="Grid Table 3 Accent 4" w:uiPriority="48"/>
+    <w:lsdException w:name="Grid Table 4 Accent 4" w:uiPriority="49"/>
+    <w:lsdException w:name="Grid Table 5 Dark Accent 4" w:uiPriority="50"/>
+    <w:lsdException w:name="Grid Table 6 Colorful Accent 4" w:uiPriority="51"/>
+    <w:lsdException w:name="Grid Table 7 Colorful Accent 4" w:uiPriority="52"/>
+    <w:lsdException w:name="Grid Table 1 Light Accent 5" w:uiPriority="46"/>
+    <w:lsdException w:name="Grid Table 2 Accent 5" w:uiPriority="47"/>
+    <w:lsdException w:name="Grid Table 3 Accent 5" w:uiPriority="48"/>
+    <w:lsdException w:name="Grid Table 4 Accent 5" w:uiPriority="49"/>
+    <w:lsdException w:name="Grid Table 5 Dark Accent 5" w:uiPriority="50"/>
+    <w:lsdException w:name="Grid Table 6 Colorful Accent 5" w:uiPriority="51"/>
+    <w:lsdException w:name="Grid Table 7 Colorful Accent 5" w:uiPriority="52"/>
+    <w:lsdException w:name="Grid Table 1 Light Accent 6" w:uiPriority="46"/>
+    <w:lsdException w:name="Grid Table 2 Accent 6" w:uiPriority="47"/>
+    <w:lsdException w:name="Grid Table 3 Accent 6" w:uiPriority="48"/>
+    <w:lsdException w:name="Grid Table 4 Accent 6" w:uiPriority="49"/>
+    <w:lsdException w:name="Grid Table 5 Dark Accent 6" w:uiPriority="50"/>
+    <w:lsdException w:name="Grid Table 6 Colorful Accent 6" w:uiPriority="51"/>
+    <w:lsdException w:name="Grid Table 7 Colorful Accent 6" w:uiPriority="52"/>
+    <w:lsdException w:name="List Table 1 Light" w:uiPriority="46"/>
+    <w:lsdException w:name="List Table 2" w:uiPriority="47"/>
+    <w:lsdException w:name="List Table 3" w:uiPriority="48"/>
+    <w:lsdException w:name="List Table 4" w:uiPriority="49"/>
+    <w:lsdException w:name="List Table 5 Dark" w:uiPriority="50"/>
+    <w:lsdException w:name="List Table 6 Colorful" w:uiPriority="51"/>
+    <w:lsdException w:name="List Table 7 Colorful" w:uiPriority="52"/>
+    <w:lsdException w:name="List Table 1 Light Accent 1" w:uiPriority="46"/>
+    <w:lsdException w:name="List Table 2 Accent 1" w:uiPriority="47"/>
+    <w:lsdException w:name="List Table 3 Accent 1" w:uiPriority="48"/>
+    <w:lsdException w:name="List Table 4 Accent 1" w:uiPriority="49"/>
+    <w:lsdException w:name="List Table 5 Dark Accent 1" w:uiPriority="50"/>
+    <w:lsdException w:name="List Table 6 Colorful Accent 1" w:uiPriority="51"/>
+    <w:lsdException w:name="List Table 7 Colorful Accent 1" w:uiPriority="52"/>
+    <w:lsdException w:name="List Table 1 Light Accent 2" w:uiPriority="46"/>
+    <w:lsdException w:name="List Table 2 Accent 2" w:uiPriority="47"/>
+    <w:lsdException w:name="List Table 3 Accent 2" w:uiPriority="48"/>
+    <w:lsdException w:name="List Table 4 Accent 2" w:uiPriority="49"/>
+    <w:lsdException w:name="List Table 5 Dark Accent 2" w:uiPriority="50"/>
+    <w:lsdException w:name="List Table 6 Colorful Accent 2" w:uiPriority="51"/>
+    <w:lsdException w:name="List Table 7 Colorful Accent 2" w:uiPriority="52"/>
+    <w:lsdException w:name="List Table 1 Light Accent 3" w:uiPriority="46"/>
+    <w:lsdException w:name="List Table 2 Accent 3" w:uiPriority="47"/>
+    <w:lsdException w:name="List Table 3 Accent 3" w:uiPriority="48"/>
+    <w:lsdException w:name="List Table 4 Accent 3" w:uiPriority="49"/>
+    <w:lsdException w:name="List Table 5 Dark Accent 3" w:uiPriority="50"/>
+    <w:lsdException w:name="List Table 6 Colorful Accent 3" w:uiPriority="51"/>
+    <w:lsdException w:name="List Table 7 Colorful Accent 3" w:uiPriority="52"/>
+    <w:lsdException w:name="List Table 1 Light Accent 4" w:uiPriority="46"/>
+    <w:lsdException w:name="List Table 2 Accent 4" w:uiPriority="47"/>
+    <w:lsdException w:name="List Table 3 Accent 4" w:uiPriority="48"/>
+    <w:lsdException w:name="List Table 4 Accent 4" w:uiPriority="49"/>
+    <w:lsdException w:name="List Table 5 Dark Accent 4" w:uiPriority="50"/>
+    <w:lsdException w:name="List Table 6 Colorful Accent 4" w:uiPriority="51"/>
+    <w:lsdException w:name="List Table 7 Colorful Accent 4" w:uiPriority="52"/>
+    <w:lsdException w:name="List Table 1 Light Accent 5" w:uiPriority="46"/>
+    <w:lsdException w:name="List Table 2 Accent 5" w:uiPriority="47"/>
+    <w:lsdException w:name="List Table 3 Accent 5" w:uiPriority="48"/>
+    <w:lsdException w:name="List Table 4 Accent 5" w:uiPriority="49"/>
+    <w:lsdException w:name="List Table 5 Dark Accent 5" w:uiPriority="50"/>
+    <w:lsdException w:name="List Table 6 Colorful Accent 5" w:uiPriority="51"/>
+    <w:lsdException w:name="List Table 7 Colorful Accent 5" w:uiPriority="52"/>
+    <w:lsdException w:name="List Table 1 Light Accent 6" w:uiPriority="46"/>
+    <w:lsdException w:name="List Table 2 Accent 6" w:uiPriority="47"/>
+    <w:lsdException w:name="List Table 3 Accent 6" w:uiPriority="48"/>
+    <w:lsdException w:name="List Table 4 Accent 6" w:uiPriority="49"/>
+    <w:lsdException w:name="List Table 5 Dark Accent 6" w:uiPriority="50"/>
+    <w:lsdException w:name="List Table 6 Colorful Accent 6" w:uiPriority="51"/>
+    <w:lsdException w:name="List Table 7 Colorful Accent 6" w:uiPriority="52"/>
+    <w:lsdException w:name="Mention" w:semiHidden="1" w:unhideWhenUsed="1"/>
+    <w:lsdException w:name="Smart Hyperlink" w:semiHidden="1" w:unhideWhenUsed="1"/>
+    <w:lsdException w:name="Hashtag" w:semiHidden="1" w:unhideWhenUsed="1"/>
+    <w:lsdException w:name="Unresolved Mention" w:semiHidden="1" w:unhideWhenUsed="1"/>
+    <w:lsdException w:name="Smart Link" w:semiHidden="1" w:unhideWhenUsed="1"/>
+  </w:latentStyles>
+  <w:style w:type="paragraph" w:default="1" w:styleId="Normal">
+    <w:name w:val="Normal"/>
+    <w:qFormat/>
+    <w:rPr>
+      <w:rFonts w:ascii="Calibri" w:eastAsia="Calibri" w:hAnsi="Calibri" w:cs="Calibri"/>
+    </w:rPr>
+  </w:style>
+  <w:style w:type="character" w:default="1" w:styleId="DefaultParagraphFont">
     <w:name w:val="Default Paragraph Font"/>
     <w:uiPriority w:val="1"/>
     <w:semiHidden/>
     <w:unhideWhenUsed/>
   </w:style>
-  <w:style w:styleId="TableNormal" w:default="1" w:type="table">
-    <w:name w:val="Table Normal"/>
-    <w:uiPriority w:val="2"/>
+  <w:style w:type="table" w:default="1" w:styleId="TableNormal">
+    <w:name w:val="Normal Table"/>
+    <w:uiPriority w:val="99"/>
     <w:semiHidden/>
     <w:unhideWhenUsed/>
-    <w:qFormat/>
     <w:tblPr>
       <w:tblInd w:w="0" w:type="dxa"/>
       <w:tblCellMar>
         <w:top w:w="0" w:type="dxa"/>
-        <w:left w:w="0" w:type="dxa"/>
+        <w:left w:w="108" w:type="dxa"/>
         <w:bottom w:w="0" w:type="dxa"/>
-        <w:right w:w="0" w:type="dxa"/>
+        <w:right w:w="108" w:type="dxa"/>
       </w:tblCellMar>
     </w:tblPr>
   </w:style>
-  <w:style w:styleId="NoList" w:default="1" w:type="numbering">
+  <w:style w:type="numbering" w:default="1" w:styleId="NoList">
     <w:name w:val="No List"/>
     <w:uiPriority w:val="99"/>
     <w:semiHidden/>
     <w:unhideWhenUsed/>
   </w:style>
-  <w:style w:default="1" w:styleId="Normal" w:type="paragraph">
-    <w:name w:val="Normal"/>
-    <w:uiPriority w:val="1"/>
-    <w:qFormat/>
-    <w:pPr/>
-    <w:rPr>
-      <w:rFonts w:ascii="Calibri" w:hAnsi="Calibri" w:eastAsia="Calibri" w:cs="Calibri"/>
-      <w:lang w:val="en-US" w:eastAsia="en-US" w:bidi="ar-SA"/>
-    </w:rPr>
-  </w:style>
-  <w:style w:styleId="BodyText" w:type="paragraph">
+  <w:style w:type="paragraph" w:styleId="BodyText">
     <w:name w:val="Body Text"/>
     <w:basedOn w:val="Normal"/>
     <w:uiPriority w:val="1"/>
@@ -1004,17 +1356,11 @@
     <w:pPr>
       <w:ind w:left="460"/>
     </w:pPr>
-    <w:rPr>
-      <w:rFonts w:ascii="Calibri" w:hAnsi="Calibri" w:eastAsia="Calibri" w:cs="Calibri"/>
-      <w:sz w:val="22"/>
-      <w:szCs w:val="22"/>
-      <w:lang w:val="en-US" w:eastAsia="en-US" w:bidi="ar-SA"/>
-    </w:rPr>
   </w:style>
-  <w:style w:styleId="Title" w:type="paragraph">
+  <w:style w:type="paragraph" w:styleId="Title">
     <w:name w:val="Title"/>
     <w:basedOn w:val="Normal"/>
-    <w:uiPriority w:val="1"/>
+    <w:uiPriority w:val="10"/>
     <w:qFormat/>
     <w:pPr>
       <w:spacing w:line="644" w:lineRule="exact"/>
@@ -1022,13 +1368,12 @@
       <w:jc w:val="center"/>
     </w:pPr>
     <w:rPr>
-      <w:rFonts w:ascii="Calibri Light" w:hAnsi="Calibri Light" w:eastAsia="Calibri Light" w:cs="Calibri Light"/>
+      <w:rFonts w:ascii="Calibri Light" w:eastAsia="Calibri Light" w:hAnsi="Calibri Light" w:cs="Calibri Light"/>
       <w:sz w:val="56"/>
       <w:szCs w:val="56"/>
-      <w:lang w:val="en-US" w:eastAsia="en-US" w:bidi="ar-SA"/>
     </w:rPr>
   </w:style>
-  <w:style w:styleId="ListParagraph" w:type="paragraph">
+  <w:style w:type="paragraph" w:styleId="ListParagraph">
     <w:name w:val="List Paragraph"/>
     <w:basedOn w:val="Normal"/>
     <w:uiPriority w:val="1"/>
@@ -1036,20 +1381,12 @@
     <w:pPr>
       <w:ind w:left="460" w:right="99" w:hanging="360"/>
     </w:pPr>
-    <w:rPr>
-      <w:rFonts w:ascii="Calibri" w:hAnsi="Calibri" w:eastAsia="Calibri" w:cs="Calibri"/>
-      <w:lang w:val="en-US" w:eastAsia="en-US" w:bidi="ar-SA"/>
-    </w:rPr>
   </w:style>
-  <w:style w:styleId="TableParagraph" w:type="paragraph">
+  <w:style w:type="paragraph" w:customStyle="1" w:styleId="TableParagraph">
     <w:name w:val="Table Paragraph"/>
     <w:basedOn w:val="Normal"/>
     <w:uiPriority w:val="1"/>
     <w:qFormat/>
-    <w:pPr/>
-    <w:rPr>
-      <w:lang w:val="en-US" w:eastAsia="en-US" w:bidi="ar-SA"/>
-    </w:rPr>
   </w:style>
 </w:styles>
 </file>

</xml_diff>